<commit_message>
CHANGED: BIG CHANGES IN "ΠΕΡΙΠΤΩΣΗ ΧΡΗΣΗΣ 3,4 v0.2.docx"
</commit_message>
<xml_diff>
--- a/1/Use-Case Diagrams/ΠΕΡΙΠΤΩΣΗ ΧΡΗΣΗΣ 3,4 v0.2.docx
+++ b/1/Use-Case Diagrams/ΠΕΡΙΠΤΩΣΗ ΧΡΗΣΗΣ 3,4 v0.2.docx
@@ -10,6 +10,7 @@
           <w:color w:val="156082" w:themeColor="accent1"/>
           <w:sz w:val="28"/>
           <w:szCs w:val="28"/>
+          <w:lang w:val="el-GR"/>
         </w:rPr>
       </w:pPr>
       <w:r>
@@ -18,6 +19,7 @@
           <w:color w:val="156082" w:themeColor="accent1"/>
           <w:sz w:val="28"/>
           <w:szCs w:val="28"/>
+          <w:lang w:val="el-GR"/>
         </w:rPr>
         <w:t>ΠΕΡΙΠΤΩΣΗ ΧΡΗΣΗΣ 3: ΑΝΑΖΗΤΗΣΗ ΟΜΑΔΑΣ ΜΕΛΕΤΗΣ</w:t>
       </w:r>
@@ -28,6 +30,7 @@
           <w:rFonts w:ascii="Calibri" w:hAnsi="Calibri" w:cs="Calibri"/>
           <w:b/>
           <w:bCs/>
+          <w:lang w:val="el-GR"/>
         </w:rPr>
       </w:pPr>
       <w:r>
@@ -61,6 +64,7 @@
           <w:rFonts w:ascii="Calibri" w:hAnsi="Calibri" w:cs="Calibri"/>
           <w:b/>
           <w:bCs/>
+          <w:lang w:val="el-GR"/>
         </w:rPr>
       </w:pPr>
       <w:r>
@@ -269,7 +273,21 @@
           <w:rFonts w:ascii="Calibri" w:hAnsi="Calibri" w:cs="Calibri"/>
           <w:lang w:val="el-GR"/>
         </w:rPr>
-        <w:t>8.Αν η αίτηση εγκριθεί, το σύστημα εντάσσει τον χρήστη στην ομάδα και ενεργοποιεί τις λειτουργίες επικοινωνίας και διαμοιρασμού υλικού.</w:t>
+        <w:t>8.Α</w:t>
+      </w:r>
+      <w:r>
+        <w:rPr>
+          <w:rFonts w:ascii="Calibri" w:hAnsi="Calibri" w:cs="Calibri"/>
+          <w:lang w:val="el-GR"/>
+        </w:rPr>
+        <w:t>φού</w:t>
+      </w:r>
+      <w:r>
+        <w:rPr>
+          <w:rFonts w:ascii="Calibri" w:hAnsi="Calibri" w:cs="Calibri"/>
+          <w:lang w:val="el-GR"/>
+        </w:rPr>
+        <w:t xml:space="preserve"> η αίτηση εγκριθεί, το σύστημα εντάσσει τον χρήστη στην ομάδα και ενεργοποιεί τις λειτουργίες επικοινωνίας και διαμοιρασμού υλικού.</w:t>
       </w:r>
     </w:p>
     <w:p>
@@ -310,6 +328,7 @@
           <w:rFonts w:ascii="Calibri" w:hAnsi="Calibri" w:cs="Calibri"/>
           <w:b/>
           <w:bCs/>
+          <w:lang w:val="el-GR"/>
         </w:rPr>
         <w:t xml:space="preserve"> </w:t>
       </w:r>
@@ -451,7 +470,21 @@
           <w:rFonts w:ascii="Calibri" w:hAnsi="Calibri" w:cs="Calibri"/>
           <w:lang w:val="el-GR"/>
         </w:rPr>
-        <w:t>3.3.3 Η ροή συνεχίζεται από το βήμα 8 της βασικής ροής.</w:t>
+        <w:t xml:space="preserve">3.3.3 Η ροή συνεχίζεται από το βήμα </w:t>
+      </w:r>
+      <w:r>
+        <w:rPr>
+          <w:rFonts w:ascii="Calibri" w:hAnsi="Calibri" w:cs="Calibri"/>
+          <w:lang w:val="el-GR"/>
+        </w:rPr>
+        <w:t>6</w:t>
+      </w:r>
+      <w:r>
+        <w:rPr>
+          <w:rFonts w:ascii="Calibri" w:hAnsi="Calibri" w:cs="Calibri"/>
+          <w:lang w:val="el-GR"/>
+        </w:rPr>
+        <w:t xml:space="preserve"> της βασικής ροής.</w:t>
       </w:r>
     </w:p>
     <w:p>
@@ -534,6 +567,7 @@
           <w:color w:val="156082" w:themeColor="accent1"/>
           <w:sz w:val="28"/>
           <w:szCs w:val="28"/>
+          <w:lang w:val="el-GR"/>
         </w:rPr>
       </w:pPr>
       <w:r>
@@ -542,6 +576,7 @@
           <w:color w:val="156082" w:themeColor="accent1"/>
           <w:sz w:val="28"/>
           <w:szCs w:val="28"/>
+          <w:lang w:val="el-GR"/>
         </w:rPr>
         <w:t>ΠΕΡΙΠΤΩΣΗ ΧΡΗΣΗΣ 4: ΣΥΝΔΡΟΜΗΤΙΚΗ ΥΠΗΡΕΣΙΑ</w:t>
       </w:r>
@@ -766,7 +801,41 @@
           <w:rFonts w:ascii="Calibri" w:hAnsi="Calibri" w:cs="Calibri"/>
           <w:lang w:val="el-GR"/>
         </w:rPr>
-        <w:t>6.Το σύστημα ενεργοποιεί τα αντίστοιχα λειτουργικά προνόμια, σύμφωνα με το επιλεγμένο πλάνο.</w:t>
+        <w:t>6.</w:t>
+      </w:r>
+      <w:r>
+        <w:rPr>
+          <w:lang w:val="el-GR"/>
+        </w:rPr>
+        <w:t xml:space="preserve"> </w:t>
+      </w:r>
+      <w:r>
+        <w:rPr>
+          <w:rFonts w:ascii="Calibri" w:hAnsi="Calibri" w:cs="Calibri"/>
+          <w:lang w:val="el-GR"/>
+        </w:rPr>
+        <w:t xml:space="preserve">Το σύστημα ενεργοποιεί τα αντίστοιχα προνόμια, ανάλογα με τον τύπο συνδρομής (φοιτητής ή </w:t>
+      </w:r>
+      <w:r>
+        <w:rPr>
+          <w:rFonts w:ascii="Calibri" w:hAnsi="Calibri" w:cs="Calibri"/>
+          <w:lang w:val="el-GR"/>
+        </w:rPr>
+        <w:t>φοιτητής-</w:t>
+      </w:r>
+      <w:r>
+        <w:rPr>
+          <w:rFonts w:ascii="Calibri" w:hAnsi="Calibri" w:cs="Calibri"/>
+          <w:lang w:val="el-GR"/>
+        </w:rPr>
+        <w:t>διδάσκων)</w:t>
+      </w:r>
+      <w:r>
+        <w:rPr>
+          <w:rFonts w:ascii="Calibri" w:hAnsi="Calibri" w:cs="Calibri"/>
+          <w:lang w:val="el-GR"/>
+        </w:rPr>
+        <w:t>.</w:t>
       </w:r>
     </w:p>
     <w:p>
@@ -800,279 +869,360 @@
           <w:bCs/>
           <w:lang w:val="el-GR"/>
         </w:rPr>
-        <w:t xml:space="preserve">Εναλλακτική Ροή 1 </w:t>
-      </w:r>
-    </w:p>
-    <w:p>
-      <w:pPr>
-        <w:rPr>
-          <w:rFonts w:ascii="Calibri" w:hAnsi="Calibri" w:cs="Calibri"/>
-          <w:lang w:val="el-GR"/>
-        </w:rPr>
-      </w:pPr>
-      <w:r>
-        <w:rPr>
-          <w:rFonts w:ascii="Calibri" w:hAnsi="Calibri" w:cs="Calibri"/>
-          <w:lang w:val="el-GR"/>
-        </w:rPr>
-        <w:t>4.1.1. Το σύστημα ενεργοποιεί λειτουργίες που αντιστοιχούν σε φοιτητικό πλάνο, όπως: απουσία διαφημίσεων, πρόσβαση σε ομάδες με επιπλέον προνόμια, σημειώσεις και μαθήματα περιορισμένης πρόσβασης.</w:t>
-      </w:r>
-    </w:p>
-    <w:p>
-      <w:pPr>
-        <w:rPr>
-          <w:rFonts w:ascii="Calibri" w:hAnsi="Calibri" w:cs="Calibri"/>
-          <w:lang w:val="el-GR"/>
-        </w:rPr>
-      </w:pPr>
-      <w:r>
-        <w:rPr>
-          <w:rFonts w:ascii="Calibri" w:hAnsi="Calibri" w:cs="Calibri"/>
-          <w:lang w:val="el-GR"/>
-        </w:rPr>
-        <w:t>4.1.2. Η ροή συνεχίζεται από το βήμα 7 της βασικής ροής.</w:t>
-      </w:r>
-    </w:p>
-    <w:p>
-      <w:pPr>
-        <w:rPr>
-          <w:rFonts w:ascii="Calibri" w:hAnsi="Calibri" w:cs="Calibri"/>
-          <w:b/>
-          <w:bCs/>
-          <w:lang w:val="el-GR"/>
-        </w:rPr>
-      </w:pPr>
-      <w:r>
-        <w:rPr>
-          <w:rFonts w:ascii="Calibri" w:hAnsi="Calibri" w:cs="Calibri"/>
-          <w:b/>
-          <w:bCs/>
-          <w:lang w:val="el-GR"/>
-        </w:rPr>
-        <w:t xml:space="preserve">Εναλλακτική Ροή 2 </w:t>
-      </w:r>
-    </w:p>
-    <w:p>
-      <w:pPr>
-        <w:rPr>
-          <w:rFonts w:ascii="Calibri" w:hAnsi="Calibri" w:cs="Calibri"/>
-          <w:lang w:val="el-GR"/>
-        </w:rPr>
-      </w:pPr>
-      <w:r>
-        <w:rPr>
-          <w:rFonts w:ascii="Calibri" w:hAnsi="Calibri" w:cs="Calibri"/>
-          <w:lang w:val="el-GR"/>
-        </w:rPr>
-        <w:t>4.2.1. Το σύστημα ενεργοποιεί λειτουργίες που αντιστοιχούν σε συνδρομή διδάσκοντα, όπως: αυξημένη ορατότητα, μειωμένες προμήθειες, πρόσβαση σε εργαλεία διδασκαλίας και στατιστικά μαθήματος.</w:t>
-      </w:r>
-    </w:p>
-    <w:p>
-      <w:pPr>
-        <w:rPr>
-          <w:rFonts w:ascii="Calibri" w:hAnsi="Calibri" w:cs="Calibri"/>
-          <w:lang w:val="el-GR"/>
-        </w:rPr>
-      </w:pPr>
-      <w:r>
-        <w:rPr>
-          <w:rFonts w:ascii="Calibri" w:hAnsi="Calibri" w:cs="Calibri"/>
-          <w:lang w:val="el-GR"/>
-        </w:rPr>
-        <w:t>4.2.2. Η ροή συνεχίζεται από το βήμα 7 της βασικής ροής.</w:t>
-      </w:r>
-    </w:p>
-    <w:p>
-      <w:pPr>
-        <w:rPr>
-          <w:rFonts w:ascii="Calibri" w:hAnsi="Calibri" w:cs="Calibri"/>
-          <w:b/>
-          <w:bCs/>
-          <w:lang w:val="el-GR"/>
-        </w:rPr>
-      </w:pPr>
-      <w:r>
-        <w:rPr>
-          <w:rFonts w:ascii="Calibri" w:hAnsi="Calibri" w:cs="Calibri"/>
-          <w:b/>
-          <w:bCs/>
-          <w:lang w:val="el-GR"/>
-        </w:rPr>
-        <w:t xml:space="preserve">Εναλλακτική Ροή 3 </w:t>
-      </w:r>
-    </w:p>
-    <w:p>
-      <w:pPr>
-        <w:rPr>
-          <w:rFonts w:ascii="Calibri" w:hAnsi="Calibri" w:cs="Calibri"/>
-          <w:lang w:val="el-GR"/>
-        </w:rPr>
-      </w:pPr>
-      <w:r>
-        <w:rPr>
-          <w:rFonts w:ascii="Calibri" w:hAnsi="Calibri" w:cs="Calibri"/>
-          <w:lang w:val="el-GR"/>
-        </w:rPr>
-        <w:t>4.3.1 Το σύστημα ενημερώνει τον χρήστη για την αποτυχία.</w:t>
-      </w:r>
-    </w:p>
-    <w:p>
-      <w:pPr>
-        <w:rPr>
-          <w:rFonts w:ascii="Calibri" w:hAnsi="Calibri" w:cs="Calibri"/>
-          <w:lang w:val="el-GR"/>
-        </w:rPr>
-      </w:pPr>
-      <w:r>
-        <w:rPr>
-          <w:rFonts w:ascii="Calibri" w:hAnsi="Calibri" w:cs="Calibri"/>
-          <w:lang w:val="el-GR"/>
-        </w:rPr>
-        <w:t>4.3.2 Ο χρήστης μπορεί να τροποποιήσει τα στοιχεία και να επαναλάβει την πληρωμή.</w:t>
-      </w:r>
-    </w:p>
-    <w:p>
-      <w:pPr>
-        <w:rPr>
-          <w:rFonts w:ascii="Calibri" w:hAnsi="Calibri" w:cs="Calibri"/>
-          <w:lang w:val="el-GR"/>
-        </w:rPr>
-      </w:pPr>
-      <w:r>
-        <w:rPr>
-          <w:rFonts w:ascii="Calibri" w:hAnsi="Calibri" w:cs="Calibri"/>
-          <w:lang w:val="el-GR"/>
-        </w:rPr>
-        <w:t>4.3.3 Η ροή συνεχίζεται από το βήμα 4 της βασικής ροής.</w:t>
-      </w:r>
-    </w:p>
-    <w:p>
-      <w:pPr>
-        <w:rPr>
-          <w:rFonts w:ascii="Calibri" w:hAnsi="Calibri" w:cs="Calibri"/>
-          <w:b/>
-          <w:bCs/>
-          <w:lang w:val="el-GR"/>
-        </w:rPr>
-      </w:pPr>
-      <w:r>
-        <w:rPr>
-          <w:rFonts w:ascii="Calibri" w:hAnsi="Calibri" w:cs="Calibri"/>
-          <w:b/>
-          <w:bCs/>
-          <w:lang w:val="el-GR"/>
-        </w:rPr>
-        <w:t xml:space="preserve">Εναλλακτική Ροή 4 </w:t>
-      </w:r>
-    </w:p>
-    <w:p>
-      <w:pPr>
-        <w:rPr>
-          <w:rFonts w:ascii="Calibri" w:hAnsi="Calibri" w:cs="Calibri"/>
-          <w:lang w:val="el-GR"/>
-        </w:rPr>
-      </w:pPr>
-      <w:r>
-        <w:rPr>
-          <w:rFonts w:ascii="Calibri" w:hAnsi="Calibri" w:cs="Calibri"/>
-          <w:lang w:val="el-GR"/>
-        </w:rPr>
-        <w:t>4.4.1 Ο χρήστης ζητά διακοπή ενεργής συνδρομής.</w:t>
-      </w:r>
-    </w:p>
-    <w:p>
-      <w:pPr>
-        <w:rPr>
-          <w:rFonts w:ascii="Calibri" w:hAnsi="Calibri" w:cs="Calibri"/>
-          <w:lang w:val="el-GR"/>
-        </w:rPr>
-      </w:pPr>
-      <w:r>
-        <w:rPr>
-          <w:rFonts w:ascii="Calibri" w:hAnsi="Calibri" w:cs="Calibri"/>
-          <w:lang w:val="el-GR"/>
-        </w:rPr>
-        <w:t>4.4.2 Το σύστημα ακυρώνει την αυτόματη ανανέωση και διατηρεί την πρόσβαση μέχρι τη λήξη της περιόδου.</w:t>
-      </w:r>
-    </w:p>
-    <w:p>
-      <w:pPr>
-        <w:rPr>
-          <w:rFonts w:ascii="Calibri" w:hAnsi="Calibri" w:cs="Calibri"/>
-          <w:lang w:val="el-GR"/>
-        </w:rPr>
-      </w:pPr>
-      <w:r>
-        <w:rPr>
-          <w:rFonts w:ascii="Calibri" w:hAnsi="Calibri" w:cs="Calibri"/>
-          <w:lang w:val="el-GR"/>
-        </w:rPr>
-        <w:t>4.4.3 Η ροή συνεχίζεται από το βήμα 2 της βασικής ροής.</w:t>
-      </w:r>
-    </w:p>
-    <w:p>
-      <w:pPr>
-        <w:rPr>
-          <w:rFonts w:ascii="Calibri" w:hAnsi="Calibri" w:cs="Calibri"/>
-          <w:b/>
-          <w:bCs/>
-          <w:lang w:val="el-GR"/>
-        </w:rPr>
-      </w:pPr>
-      <w:r>
-        <w:rPr>
-          <w:rFonts w:ascii="Calibri" w:hAnsi="Calibri" w:cs="Calibri"/>
-          <w:b/>
-          <w:bCs/>
-          <w:lang w:val="el-GR"/>
-        </w:rPr>
-        <w:t xml:space="preserve">Εναλλακτική Ροή 5 </w:t>
-      </w:r>
-    </w:p>
-    <w:p>
-      <w:pPr>
-        <w:rPr>
-          <w:rFonts w:ascii="Calibri" w:hAnsi="Calibri" w:cs="Calibri"/>
-          <w:lang w:val="el-GR"/>
-        </w:rPr>
-      </w:pPr>
-      <w:r>
-        <w:rPr>
-          <w:rFonts w:ascii="Calibri" w:hAnsi="Calibri" w:cs="Calibri"/>
-          <w:lang w:val="el-GR"/>
-        </w:rPr>
-        <w:t>4.5.1 Ο χρήστης επιλέγει διαφορετικό πλάνο από το ήδη ενεργό.</w:t>
-      </w:r>
-    </w:p>
-    <w:p>
-      <w:pPr>
-        <w:rPr>
-          <w:rFonts w:ascii="Calibri" w:hAnsi="Calibri" w:cs="Calibri"/>
-          <w:lang w:val="el-GR"/>
-        </w:rPr>
-      </w:pPr>
-      <w:r>
-        <w:rPr>
-          <w:rFonts w:ascii="Calibri" w:hAnsi="Calibri" w:cs="Calibri"/>
-          <w:lang w:val="el-GR"/>
-        </w:rPr>
-        <w:lastRenderedPageBreak/>
-        <w:t>4.5.2 Το σύστημα τροποποιεί την ενεργή συνδρομή σύμφωνα με την πολιτική αλλαγών (άμεση ενεργοποίηση ή από επόμενη περίοδο).</w:t>
-      </w:r>
-    </w:p>
-    <w:p>
-      <w:pPr>
-        <w:rPr>
-          <w:rFonts w:ascii="Calibri" w:hAnsi="Calibri" w:cs="Calibri"/>
-          <w:lang w:val="el-GR"/>
-        </w:rPr>
-      </w:pPr>
-      <w:r>
-        <w:rPr>
-          <w:rFonts w:ascii="Calibri" w:hAnsi="Calibri" w:cs="Calibri"/>
-          <w:lang w:val="el-GR"/>
-        </w:rPr>
-        <w:t>4.5.3 Η ροή συνεχίζεται από το βήμα 7 της βασικής ροής.</w:t>
+        <w:t xml:space="preserve">Εναλλακτική Ροή </w:t>
+      </w:r>
+      <w:r>
+        <w:rPr>
+          <w:rFonts w:ascii="Calibri" w:hAnsi="Calibri" w:cs="Calibri"/>
+          <w:b/>
+          <w:bCs/>
+          <w:lang w:val="el-GR"/>
+        </w:rPr>
+        <w:t>1</w:t>
+      </w:r>
+      <w:r>
+        <w:rPr>
+          <w:rFonts w:ascii="Calibri" w:hAnsi="Calibri" w:cs="Calibri"/>
+          <w:b/>
+          <w:bCs/>
+          <w:lang w:val="el-GR"/>
+        </w:rPr>
+        <w:t xml:space="preserve"> </w:t>
+      </w:r>
+    </w:p>
+    <w:p>
+      <w:pPr>
+        <w:rPr>
+          <w:rFonts w:ascii="Calibri" w:hAnsi="Calibri" w:cs="Calibri"/>
+          <w:lang w:val="el-GR"/>
+        </w:rPr>
+      </w:pPr>
+      <w:r>
+        <w:rPr>
+          <w:rFonts w:ascii="Calibri" w:hAnsi="Calibri" w:cs="Calibri"/>
+          <w:lang w:val="el-GR"/>
+        </w:rPr>
+        <w:t>4.</w:t>
+      </w:r>
+      <w:r>
+        <w:rPr>
+          <w:rFonts w:ascii="Calibri" w:hAnsi="Calibri" w:cs="Calibri"/>
+          <w:lang w:val="el-GR"/>
+        </w:rPr>
+        <w:t>1</w:t>
+      </w:r>
+      <w:r>
+        <w:rPr>
+          <w:rFonts w:ascii="Calibri" w:hAnsi="Calibri" w:cs="Calibri"/>
+          <w:lang w:val="el-GR"/>
+        </w:rPr>
+        <w:t>.1 Το σύστημα ενημερώνει τον χρήστη για την αποτυχία.</w:t>
+      </w:r>
+    </w:p>
+    <w:p>
+      <w:pPr>
+        <w:rPr>
+          <w:rFonts w:ascii="Calibri" w:hAnsi="Calibri" w:cs="Calibri"/>
+          <w:lang w:val="el-GR"/>
+        </w:rPr>
+      </w:pPr>
+      <w:r>
+        <w:rPr>
+          <w:rFonts w:ascii="Calibri" w:hAnsi="Calibri" w:cs="Calibri"/>
+          <w:lang w:val="el-GR"/>
+        </w:rPr>
+        <w:t>4.</w:t>
+      </w:r>
+      <w:r>
+        <w:rPr>
+          <w:rFonts w:ascii="Calibri" w:hAnsi="Calibri" w:cs="Calibri"/>
+          <w:lang w:val="el-GR"/>
+        </w:rPr>
+        <w:t>1</w:t>
+      </w:r>
+      <w:r>
+        <w:rPr>
+          <w:rFonts w:ascii="Calibri" w:hAnsi="Calibri" w:cs="Calibri"/>
+          <w:lang w:val="el-GR"/>
+        </w:rPr>
+        <w:t>.2 Ο χρήστης μπορεί να τροποποιήσει τα στοιχεία και να επαναλάβει την πληρωμή.</w:t>
+      </w:r>
+    </w:p>
+    <w:p>
+      <w:pPr>
+        <w:rPr>
+          <w:rFonts w:ascii="Calibri" w:hAnsi="Calibri" w:cs="Calibri"/>
+          <w:lang w:val="el-GR"/>
+        </w:rPr>
+      </w:pPr>
+      <w:r>
+        <w:rPr>
+          <w:rFonts w:ascii="Calibri" w:hAnsi="Calibri" w:cs="Calibri"/>
+          <w:lang w:val="el-GR"/>
+        </w:rPr>
+        <w:t>4.</w:t>
+      </w:r>
+      <w:r>
+        <w:rPr>
+          <w:rFonts w:ascii="Calibri" w:hAnsi="Calibri" w:cs="Calibri"/>
+          <w:lang w:val="el-GR"/>
+        </w:rPr>
+        <w:t>1</w:t>
+      </w:r>
+      <w:r>
+        <w:rPr>
+          <w:rFonts w:ascii="Calibri" w:hAnsi="Calibri" w:cs="Calibri"/>
+          <w:lang w:val="el-GR"/>
+        </w:rPr>
+        <w:t>.3 Η ροή συνεχίζεται από το βήμα 4 της βασικής ροής.</w:t>
+      </w:r>
+    </w:p>
+    <w:p>
+      <w:pPr>
+        <w:rPr>
+          <w:rFonts w:ascii="Calibri" w:hAnsi="Calibri" w:cs="Calibri"/>
+          <w:b/>
+          <w:bCs/>
+          <w:lang w:val="el-GR"/>
+        </w:rPr>
+      </w:pPr>
+      <w:r>
+        <w:rPr>
+          <w:rFonts w:ascii="Calibri" w:hAnsi="Calibri" w:cs="Calibri"/>
+          <w:b/>
+          <w:bCs/>
+          <w:lang w:val="el-GR"/>
+        </w:rPr>
+        <w:t xml:space="preserve">Εναλλακτική Ροή </w:t>
+      </w:r>
+      <w:r>
+        <w:rPr>
+          <w:rFonts w:ascii="Calibri" w:hAnsi="Calibri" w:cs="Calibri"/>
+          <w:b/>
+          <w:bCs/>
+          <w:lang w:val="el-GR"/>
+        </w:rPr>
+        <w:t>2</w:t>
+      </w:r>
+      <w:r>
+        <w:rPr>
+          <w:rFonts w:ascii="Calibri" w:hAnsi="Calibri" w:cs="Calibri"/>
+          <w:b/>
+          <w:bCs/>
+          <w:lang w:val="el-GR"/>
+        </w:rPr>
+        <w:t xml:space="preserve"> </w:t>
+      </w:r>
+    </w:p>
+    <w:p>
+      <w:pPr>
+        <w:rPr>
+          <w:rFonts w:ascii="Calibri" w:hAnsi="Calibri" w:cs="Calibri"/>
+          <w:lang w:val="el-GR"/>
+        </w:rPr>
+      </w:pPr>
+      <w:r>
+        <w:rPr>
+          <w:rFonts w:ascii="Calibri" w:hAnsi="Calibri" w:cs="Calibri"/>
+          <w:lang w:val="el-GR"/>
+        </w:rPr>
+        <w:t>4.</w:t>
+      </w:r>
+      <w:r>
+        <w:rPr>
+          <w:rFonts w:ascii="Calibri" w:hAnsi="Calibri" w:cs="Calibri"/>
+          <w:lang w:val="el-GR"/>
+        </w:rPr>
+        <w:t>2</w:t>
+      </w:r>
+      <w:r>
+        <w:rPr>
+          <w:rFonts w:ascii="Calibri" w:hAnsi="Calibri" w:cs="Calibri"/>
+          <w:lang w:val="el-GR"/>
+        </w:rPr>
+        <w:t>.1 Ο χρήστης ζητά διακοπή ενεργής συνδρομής.</w:t>
+      </w:r>
+    </w:p>
+    <w:p>
+      <w:pPr>
+        <w:rPr>
+          <w:rFonts w:ascii="Calibri" w:hAnsi="Calibri" w:cs="Calibri"/>
+          <w:lang w:val="el-GR"/>
+        </w:rPr>
+      </w:pPr>
+      <w:r>
+        <w:rPr>
+          <w:rFonts w:ascii="Calibri" w:hAnsi="Calibri" w:cs="Calibri"/>
+          <w:lang w:val="el-GR"/>
+        </w:rPr>
+        <w:t>4.</w:t>
+      </w:r>
+      <w:r>
+        <w:rPr>
+          <w:rFonts w:ascii="Calibri" w:hAnsi="Calibri" w:cs="Calibri"/>
+          <w:lang w:val="el-GR"/>
+        </w:rPr>
+        <w:t>2</w:t>
+      </w:r>
+      <w:r>
+        <w:rPr>
+          <w:rFonts w:ascii="Calibri" w:hAnsi="Calibri" w:cs="Calibri"/>
+          <w:lang w:val="el-GR"/>
+        </w:rPr>
+        <w:t>.2 Το σύστημα ακυρώνει την αυτόματη ανανέωση και διατηρεί την πρόσβαση μέχρι τη λήξη της περιόδου.</w:t>
+      </w:r>
+    </w:p>
+    <w:p>
+      <w:pPr>
+        <w:rPr>
+          <w:rFonts w:ascii="Calibri" w:hAnsi="Calibri" w:cs="Calibri"/>
+          <w:lang w:val="el-GR"/>
+        </w:rPr>
+      </w:pPr>
+      <w:r>
+        <w:rPr>
+          <w:rFonts w:ascii="Calibri" w:hAnsi="Calibri" w:cs="Calibri"/>
+          <w:lang w:val="el-GR"/>
+        </w:rPr>
+        <w:t>4.</w:t>
+      </w:r>
+      <w:r>
+        <w:rPr>
+          <w:rFonts w:ascii="Calibri" w:hAnsi="Calibri" w:cs="Calibri"/>
+          <w:lang w:val="el-GR"/>
+        </w:rPr>
+        <w:t>2</w:t>
+      </w:r>
+      <w:r>
+        <w:rPr>
+          <w:rFonts w:ascii="Calibri" w:hAnsi="Calibri" w:cs="Calibri"/>
+          <w:lang w:val="el-GR"/>
+        </w:rPr>
+        <w:t>.3 Η ροή συνεχίζεται από το βήμα 2 της βασικής ροής.</w:t>
+      </w:r>
+    </w:p>
+    <w:p>
+      <w:pPr>
+        <w:rPr>
+          <w:rFonts w:ascii="Calibri" w:hAnsi="Calibri" w:cs="Calibri"/>
+          <w:b/>
+          <w:bCs/>
+          <w:lang w:val="el-GR"/>
+        </w:rPr>
+      </w:pPr>
+      <w:r>
+        <w:rPr>
+          <w:rFonts w:ascii="Calibri" w:hAnsi="Calibri" w:cs="Calibri"/>
+          <w:b/>
+          <w:bCs/>
+          <w:lang w:val="el-GR"/>
+        </w:rPr>
+        <w:t xml:space="preserve">Εναλλακτική Ροή </w:t>
+      </w:r>
+      <w:r>
+        <w:rPr>
+          <w:rFonts w:ascii="Calibri" w:hAnsi="Calibri" w:cs="Calibri"/>
+          <w:b/>
+          <w:bCs/>
+          <w:lang w:val="el-GR"/>
+        </w:rPr>
+        <w:t>3</w:t>
+      </w:r>
+      <w:r>
+        <w:rPr>
+          <w:rFonts w:ascii="Calibri" w:hAnsi="Calibri" w:cs="Calibri"/>
+          <w:b/>
+          <w:bCs/>
+          <w:lang w:val="el-GR"/>
+        </w:rPr>
+        <w:t xml:space="preserve"> </w:t>
+      </w:r>
+    </w:p>
+    <w:p>
+      <w:pPr>
+        <w:rPr>
+          <w:rFonts w:ascii="Calibri" w:hAnsi="Calibri" w:cs="Calibri"/>
+          <w:lang w:val="el-GR"/>
+        </w:rPr>
+      </w:pPr>
+      <w:r>
+        <w:rPr>
+          <w:rFonts w:ascii="Calibri" w:hAnsi="Calibri" w:cs="Calibri"/>
+          <w:lang w:val="el-GR"/>
+        </w:rPr>
+        <w:t>4.</w:t>
+      </w:r>
+      <w:r>
+        <w:rPr>
+          <w:rFonts w:ascii="Calibri" w:hAnsi="Calibri" w:cs="Calibri"/>
+          <w:lang w:val="el-GR"/>
+        </w:rPr>
+        <w:t>3</w:t>
+      </w:r>
+      <w:r>
+        <w:rPr>
+          <w:rFonts w:ascii="Calibri" w:hAnsi="Calibri" w:cs="Calibri"/>
+          <w:lang w:val="el-GR"/>
+        </w:rPr>
+        <w:t>.1 Ο χρήστης επιλέγει διαφορετικό πλάνο από το ήδη ενεργό.</w:t>
+      </w:r>
+    </w:p>
+    <w:p>
+      <w:pPr>
+        <w:rPr>
+          <w:rFonts w:ascii="Calibri" w:hAnsi="Calibri" w:cs="Calibri"/>
+          <w:lang w:val="el-GR"/>
+        </w:rPr>
+      </w:pPr>
+      <w:r>
+        <w:rPr>
+          <w:rFonts w:ascii="Calibri" w:hAnsi="Calibri" w:cs="Calibri"/>
+          <w:lang w:val="el-GR"/>
+        </w:rPr>
+        <w:t>4.</w:t>
+      </w:r>
+      <w:r>
+        <w:rPr>
+          <w:rFonts w:ascii="Calibri" w:hAnsi="Calibri" w:cs="Calibri"/>
+          <w:lang w:val="el-GR"/>
+        </w:rPr>
+        <w:t>3</w:t>
+      </w:r>
+      <w:r>
+        <w:rPr>
+          <w:rFonts w:ascii="Calibri" w:hAnsi="Calibri" w:cs="Calibri"/>
+          <w:lang w:val="el-GR"/>
+        </w:rPr>
+        <w:t>.2 Το σύστημα τροποποιεί την ενεργή συνδρομή σύμφωνα με την πολιτική αλλαγών (άμεση ενεργοποίηση ή από επόμενη περίοδο).</w:t>
+      </w:r>
+    </w:p>
+    <w:p>
+      <w:pPr>
+        <w:rPr>
+          <w:rFonts w:ascii="Calibri" w:hAnsi="Calibri" w:cs="Calibri"/>
+          <w:lang w:val="el-GR"/>
+        </w:rPr>
+      </w:pPr>
+      <w:r>
+        <w:rPr>
+          <w:rFonts w:ascii="Calibri" w:hAnsi="Calibri" w:cs="Calibri"/>
+          <w:lang w:val="el-GR"/>
+        </w:rPr>
+        <w:t>4.</w:t>
+      </w:r>
+      <w:r>
+        <w:rPr>
+          <w:rFonts w:ascii="Calibri" w:hAnsi="Calibri" w:cs="Calibri"/>
+          <w:lang w:val="el-GR"/>
+        </w:rPr>
+        <w:t>3</w:t>
+      </w:r>
+      <w:r>
+        <w:rPr>
+          <w:rFonts w:ascii="Calibri" w:hAnsi="Calibri" w:cs="Calibri"/>
+          <w:lang w:val="el-GR"/>
+        </w:rPr>
+        <w:t>.3 Η ροή συνεχίζεται από το βήμα 7 της βασικής ροής.</w:t>
       </w:r>
     </w:p>
     <w:sectPr>
@@ -1688,7 +1838,6 @@
   <w:style w:type="character" w:default="1" w:styleId="DefaultParagraphFont">
     <w:name w:val="Default Paragraph Font"/>
     <w:uiPriority w:val="1"/>
-    <w:semiHidden/>
     <w:unhideWhenUsed/>
   </w:style>
   <w:style w:type="table" w:default="1" w:styleId="TableNormal">

</xml_diff>